<commit_message>
Add John's consistency design
</commit_message>
<xml_diff>
--- a/docs/SecondaryIndexes.docx
+++ b/docs/SecondaryIndexes.docx
@@ -7,12 +7,10 @@
         <w:pStyle w:val="Title"/>
         <w:ind w:left="720" w:hanging="720"/>
       </w:pPr>
-      <w:bookmarkStart w:id="0" w:name="_GoBack"/>
       <w:r>
         <w:t>Secondary Indexes</w:t>
       </w:r>
     </w:p>
-    <w:bookmarkEnd w:id="0" w:displacedByCustomXml="next"/>
     <w:sdt>
       <w:sdtPr>
         <w:rPr>
@@ -1370,22 +1368,18 @@
       <w:r>
         <w:t>, index node discovery</w:t>
       </w:r>
-      <w:ins w:id="1" w:author="Sriram Melkote" w:date="2013-11-27T16:40:00Z">
-        <w:r>
-          <w:t>,</w:t>
-        </w:r>
-      </w:ins>
+      <w:r>
+        <w:t>,</w:t>
+      </w:r>
       <w:r>
         <w:t xml:space="preserve"> keeping track of index partition maps</w:t>
       </w:r>
-      <w:ins w:id="2" w:author="Sriram Melkote" w:date="2013-11-27T16:40:00Z">
-        <w:r>
-          <w:t xml:space="preserve"> and repartitioning</w:t>
-        </w:r>
-        <w:r>
-          <w:t xml:space="preserve"> indexes</w:t>
-        </w:r>
-      </w:ins>
+      <w:r>
+        <w:t xml:space="preserve"> and repartitioning</w:t>
+      </w:r>
+      <w:r>
+        <w:t xml:space="preserve"> indexes</w:t>
+      </w:r>
       <w:r>
         <w:t>.</w:t>
       </w:r>
@@ -1507,7 +1501,26 @@
     </w:p>
     <w:p/>
     <w:p>
-      <w:hyperlink r:id="rId9" w:anchor="views-and-indexes" w:history="1">
+      <w:hyperlink r:id="rId9" w:history="1">
+        <w:r>
+          <w:rPr>
+            <w:rStyle w:val="Hyperlink"/>
+          </w:rPr>
+          <w:t>Consistency in Indexes – John Liang</w:t>
+        </w:r>
+      </w:hyperlink>
+    </w:p>
+    <w:p>
+      <w:r>
+        <w:t>A proposal on how indexing can offer consistency attributes with reasonable performance and memory overheads.</w:t>
+      </w:r>
+    </w:p>
+    <w:p>
+      <w:bookmarkStart w:id="0" w:name="_GoBack"/>
+      <w:bookmarkEnd w:id="0"/>
+    </w:p>
+    <w:p>
+      <w:hyperlink r:id="rId10" w:anchor="views-and-indexes" w:history="1">
         <w:r>
           <w:rPr>
             <w:rStyle w:val="Hyperlink"/>
@@ -1523,7 +1536,7 @@
     </w:p>
     <w:p/>
     <w:p>
-      <w:hyperlink r:id="rId10" w:anchor="slide=id.g62174401_0_28" w:history="1">
+      <w:hyperlink r:id="rId11" w:anchor="slide=id.g62174401_0_28" w:history="1">
         <w:r>
           <w:rPr>
             <w:rStyle w:val="Hyperlink"/>
@@ -1563,7 +1576,7 @@
     </w:p>
     <w:p/>
     <w:p>
-      <w:hyperlink r:id="rId11" w:history="1">
+      <w:hyperlink r:id="rId12" w:history="1">
         <w:r>
           <w:rPr>
             <w:rStyle w:val="Hyperlink"/>
@@ -1582,7 +1595,7 @@
     </w:p>
     <w:p/>
     <w:p>
-      <w:hyperlink r:id="rId12" w:history="1">
+      <w:hyperlink r:id="rId13" w:history="1">
         <w:r>
           <w:rPr>
             <w:rStyle w:val="Hyperlink"/>
@@ -1619,7 +1632,7 @@
     </w:p>
     <w:p/>
     <w:p>
-      <w:hyperlink r:id="rId13" w:history="1">
+      <w:hyperlink r:id="rId14" w:history="1">
         <w:r>
           <w:rPr>
             <w:rStyle w:val="Hyperlink"/>
@@ -1633,57 +1646,24 @@
         <w:t>A discussion on consistency in indexes</w:t>
       </w:r>
     </w:p>
-    <w:p>
-      <w:pPr>
-        <w:rPr>
-          <w:ins w:id="3" w:author="Sriram Melkote" w:date="2013-11-27T16:40:00Z"/>
-        </w:rPr>
-      </w:pPr>
-    </w:p>
-    <w:p>
-      <w:pPr>
-        <w:rPr>
-          <w:ins w:id="4" w:author="Sriram Melkote" w:date="2013-11-27T16:40:00Z"/>
-        </w:rPr>
-      </w:pPr>
-      <w:ins w:id="5" w:author="Sriram Melkote" w:date="2013-11-27T16:40:00Z">
-        <w:r>
-          <w:fldChar w:fldCharType="begin"/>
-        </w:r>
-        <w:r>
-          <w:instrText xml:space="preserve"> HYPERLINK "https://docs.google.com/document/d/1pGgQCdHocyfdG61skkIeSfantCdCVmZV8hJf92ADwtk/edit?pli=1" </w:instrText>
-        </w:r>
-        <w:r>
-          <w:fldChar w:fldCharType="separate"/>
-        </w:r>
+    <w:p/>
+    <w:p>
+      <w:hyperlink r:id="rId15" w:history="1">
         <w:r>
           <w:rPr>
             <w:rStyle w:val="Hyperlink"/>
           </w:rPr>
           <w:t>UPR Requirements – Steve Yen</w:t>
         </w:r>
-        <w:r>
-          <w:rPr>
-            <w:rStyle w:val="Hyperlink"/>
-          </w:rPr>
-          <w:fldChar w:fldCharType="end"/>
-        </w:r>
-      </w:ins>
-    </w:p>
-    <w:p>
-      <w:pPr>
-        <w:rPr>
-          <w:ins w:id="6" w:author="Sriram Melkote" w:date="2013-11-27T16:40:00Z"/>
-        </w:rPr>
-      </w:pPr>
-      <w:ins w:id="7" w:author="Sriram Melkote" w:date="2013-11-27T16:40:00Z">
-        <w:r>
-          <w:t>A proposal of UPR requiremen</w:t>
-        </w:r>
-        <w:r>
-          <w:t>ts for indexing and other tasks</w:t>
-        </w:r>
-      </w:ins>
+      </w:hyperlink>
+    </w:p>
+    <w:p>
+      <w:r>
+        <w:t>A proposal of UPR requiremen</w:t>
+      </w:r>
+      <w:r>
+        <w:t>ts for indexing and other tasks</w:t>
+      </w:r>
     </w:p>
     <w:p/>
     <w:sectPr>
@@ -4229,7 +4209,7 @@
 </file>
 
 <file path=customXml/itemProps1.xml><?xml version="1.0" encoding="utf-8"?>
-<ds:datastoreItem xmlns:ds="http://schemas.openxmlformats.org/officeDocument/2006/customXml" ds:itemID="{D7B3DD29-DC16-874A-8160-9BBB49BC13C4}">
+<ds:datastoreItem xmlns:ds="http://schemas.openxmlformats.org/officeDocument/2006/customXml" ds:itemID="{5193D337-D1A0-A642-8CE8-00C720363511}">
   <ds:schemaRefs>
     <ds:schemaRef ds:uri="http://schemas.openxmlformats.org/officeDocument/2006/bibliography"/>
   </ds:schemaRefs>
@@ -4237,7 +4217,7 @@
 </file>
 
 <file path=customXml/itemProps2.xml><?xml version="1.0" encoding="utf-8"?>
-<ds:datastoreItem xmlns:ds="http://schemas.openxmlformats.org/officeDocument/2006/customXml" ds:itemID="{60DB5FED-9AAC-A146-BF8C-39EBD17CAE11}">
+<ds:datastoreItem xmlns:ds="http://schemas.openxmlformats.org/officeDocument/2006/customXml" ds:itemID="{E34AF16B-1091-4445-B879-73A1FD569229}">
   <ds:schemaRefs>
     <ds:schemaRef ds:uri="http://schemas.openxmlformats.org/officeDocument/2006/bibliography"/>
   </ds:schemaRefs>

</xml_diff>

<commit_message>
Add John's recovery doc. Move to more open RTF format
</commit_message>
<xml_diff>
--- a/docs/SecondaryIndexes.docx
+++ b/docs/SecondaryIndexes.docx
@@ -1515,23 +1515,20 @@
         <w:t>A proposal on how indexing can offer consistency attributes with reasonable performance and memory overheads.</w:t>
       </w:r>
     </w:p>
-    <w:p>
-      <w:bookmarkStart w:id="0" w:name="_GoBack"/>
-      <w:bookmarkEnd w:id="0"/>
-    </w:p>
-    <w:p>
-      <w:hyperlink r:id="rId10" w:anchor="views-and-indexes" w:history="1">
+    <w:p/>
+    <w:p>
+      <w:hyperlink r:id="rId10" w:history="1">
         <w:r>
           <w:rPr>
             <w:rStyle w:val="Hyperlink"/>
           </w:rPr>
-          <w:t>Couchbase View Indexes – Filipe Manana, Damien Katz</w:t>
+          <w:t>Recovery in Secondary Indexes – John Liang</w:t>
         </w:r>
       </w:hyperlink>
     </w:p>
     <w:p>
       <w:r>
-        <w:t>The existing materialized views sets a lot of the foundation on what indexes should look like in Couchbase, consistency and other functional aspects.</w:t>
+        <w:t>A proposal on how various indexing components recover from error cases.</w:t>
       </w:r>
     </w:p>
     <w:p/>
@@ -1576,7 +1573,39 @@
     </w:p>
     <w:p/>
     <w:p>
-      <w:hyperlink r:id="rId12" w:history="1">
+      <w:hyperlink r:id="rId12" w:anchor="views-and-indexes" w:history="1">
+        <w:r>
+          <w:rPr>
+            <w:rStyle w:val="Hyperlink"/>
+          </w:rPr>
+          <w:t>Couchbase View Indexes – Filipe Manana, Damien Katz</w:t>
+        </w:r>
+      </w:hyperlink>
+    </w:p>
+    <w:p>
+      <w:r>
+        <w:t>The existing materialized views sets a lot of the foundation on what indexes should look like in Couchbase, consistency and other functional aspects.</w:t>
+      </w:r>
+    </w:p>
+    <w:p/>
+    <w:p>
+      <w:hyperlink r:id="rId13" w:history="1">
+        <w:r>
+          <w:rPr>
+            <w:rStyle w:val="Hyperlink"/>
+          </w:rPr>
+          <w:t>Index Consistency and Isolation – Steve Yen</w:t>
+        </w:r>
+      </w:hyperlink>
+    </w:p>
+    <w:p>
+      <w:r>
+        <w:t>A discussion on consistency in indexes</w:t>
+      </w:r>
+    </w:p>
+    <w:p/>
+    <w:p>
+      <w:hyperlink r:id="rId14" w:history="1">
         <w:r>
           <w:rPr>
             <w:rStyle w:val="Hyperlink"/>
@@ -1595,7 +1624,7 @@
     </w:p>
     <w:p/>
     <w:p>
-      <w:hyperlink r:id="rId13" w:history="1">
+      <w:hyperlink r:id="rId15" w:history="1">
         <w:r>
           <w:rPr>
             <w:rStyle w:val="Hyperlink"/>
@@ -1630,25 +1659,12 @@
         <w:t xml:space="preserve"> durable transactions in Couchbase.</w:t>
       </w:r>
     </w:p>
-    <w:p/>
-    <w:p>
-      <w:hyperlink r:id="rId14" w:history="1">
-        <w:r>
-          <w:rPr>
-            <w:rStyle w:val="Hyperlink"/>
-          </w:rPr>
-          <w:t>Index Consistency and Isolation – Steve Yen</w:t>
-        </w:r>
-      </w:hyperlink>
-    </w:p>
-    <w:p>
-      <w:r>
-        <w:t>A discussion on consistency in indexes</w:t>
-      </w:r>
-    </w:p>
-    <w:p/>
-    <w:p>
-      <w:hyperlink r:id="rId15" w:history="1">
+    <w:p>
+      <w:bookmarkStart w:id="0" w:name="_GoBack"/>
+      <w:bookmarkEnd w:id="0"/>
+    </w:p>
+    <w:p>
+      <w:hyperlink r:id="rId16" w:history="1">
         <w:r>
           <w:rPr>
             <w:rStyle w:val="Hyperlink"/>
@@ -4209,7 +4225,7 @@
 </file>
 
 <file path=customXml/itemProps1.xml><?xml version="1.0" encoding="utf-8"?>
-<ds:datastoreItem xmlns:ds="http://schemas.openxmlformats.org/officeDocument/2006/customXml" ds:itemID="{5193D337-D1A0-A642-8CE8-00C720363511}">
+<ds:datastoreItem xmlns:ds="http://schemas.openxmlformats.org/officeDocument/2006/customXml" ds:itemID="{4E6580D4-93EF-0342-809A-90A086331153}">
   <ds:schemaRefs>
     <ds:schemaRef ds:uri="http://schemas.openxmlformats.org/officeDocument/2006/bibliography"/>
   </ds:schemaRefs>
@@ -4217,7 +4233,7 @@
 </file>
 
 <file path=customXml/itemProps2.xml><?xml version="1.0" encoding="utf-8"?>
-<ds:datastoreItem xmlns:ds="http://schemas.openxmlformats.org/officeDocument/2006/customXml" ds:itemID="{E34AF16B-1091-4445-B879-73A1FD569229}">
+<ds:datastoreItem xmlns:ds="http://schemas.openxmlformats.org/officeDocument/2006/customXml" ds:itemID="{A0CD27E4-F466-514F-BB9E-69F9DD119AE0}">
   <ds:schemaRefs>
     <ds:schemaRef ds:uri="http://schemas.openxmlformats.org/officeDocument/2006/bibliography"/>
   </ds:schemaRefs>

</xml_diff>